<commit_message>
fix regualar exam template
</commit_message>
<xml_diff>
--- a/guard/static/guard/templates/regular_examination.docx
+++ b/guard/static/guard/templates/regular_examination.docx
@@ -526,31 +526,33 @@
     <w:tbl>
       <w:tblPr>
         <w:tblStyle w:val="a3"/>
-        <w:tblW w:w="9351" w:type="dxa"/>
+        <w:tblW w:w="0" w:type="auto"/>
+        <w:tblInd w:w="113" w:type="dxa"/>
         <w:tblLook w:val="04A0" w:firstRow="1" w:lastRow="0" w:firstColumn="1" w:lastColumn="0" w:noHBand="0" w:noVBand="1"/>
       </w:tblPr>
       <w:tblGrid>
-        <w:gridCol w:w="3543"/>
-        <w:gridCol w:w="5808"/>
+        <w:gridCol w:w="3330"/>
+        <w:gridCol w:w="5901"/>
       </w:tblGrid>
       <w:tr>
         <w:tc>
           <w:tcPr>
-            <w:tcW w:w="4503" w:type="dxa"/>
+            <w:tcW w:w="3662" w:type="dxa"/>
           </w:tcPr>
           <w:p>
             <w:pPr>
-              <w:rPr>
-                <w:rFonts w:ascii="Times New Roman" w:hAnsi="Times New Roman" w:cs="Times New Roman"/>
-                <w:sz w:val="24"/>
-                <w:szCs w:val="24"/>
-              </w:rPr>
-            </w:pPr>
-            <w:r>
-              <w:rPr>
-                <w:rFonts w:ascii="Times New Roman" w:hAnsi="Times New Roman" w:cs="Times New Roman"/>
-                <w:sz w:val="24"/>
-                <w:szCs w:val="24"/>
+              <w:pStyle w:val="TableParagraph"/>
+              <w:spacing w:line="230" w:lineRule="auto"/>
+              <w:ind w:left="131" w:right="102" w:hanging="6"/>
+              <w:rPr>
+                <w:color w:val="232323"/>
+                <w:sz w:val="23"/>
+              </w:rPr>
+            </w:pPr>
+            <w:r>
+              <w:rPr>
+                <w:color w:val="232323"/>
+                <w:sz w:val="23"/>
               </w:rPr>
               <w:t>наименование медицинской организации, фактический адрес ее местонахождения и код по ОГРН, электронная почта, контактный телефон</w:t>
             </w:r>
@@ -558,369 +560,271 @@
         </w:tc>
         <w:tc>
           <w:tcPr>
-            <w:tcW w:w="4848" w:type="dxa"/>
+            <w:tcW w:w="6003" w:type="dxa"/>
           </w:tcPr>
           <w:p>
             <w:pPr>
               <w:rPr>
-                <w:rFonts w:ascii="Times New Roman" w:hAnsi="Times New Roman" w:cs="Times New Roman"/>
-                <w:sz w:val="24"/>
-                <w:szCs w:val="24"/>
-                <w:lang w:val="en-US"/>
-              </w:rPr>
-            </w:pPr>
-            <w:r>
-              <w:rPr>
-                <w:rFonts w:ascii="Times New Roman" w:hAnsi="Times New Roman" w:cs="Times New Roman"/>
-                <w:sz w:val="24"/>
-                <w:szCs w:val="24"/>
-                <w:lang w:val="en-US"/>
+                <w:rFonts w:ascii="Times New Roman" w:eastAsia="Times New Roman" w:hAnsi="Times New Roman" w:cs="Times New Roman"/>
+                <w:color w:val="232323"/>
+                <w:sz w:val="23"/>
+              </w:rPr>
+            </w:pPr>
+            <w:r>
+              <w:rPr>
+                <w:rFonts w:ascii="Times New Roman" w:eastAsia="Times New Roman" w:hAnsi="Times New Roman" w:cs="Times New Roman"/>
+                <w:color w:val="232323"/>
+                <w:sz w:val="23"/>
+              </w:rPr>
+              <w:t>{{medical_org.name}}</w:t>
+            </w:r>
+          </w:p>
+          <w:p>
+            <w:pPr>
+              <w:rPr>
+                <w:rFonts w:ascii="Times New Roman" w:eastAsia="Times New Roman" w:hAnsi="Times New Roman" w:cs="Times New Roman"/>
+                <w:color w:val="232323"/>
+                <w:sz w:val="23"/>
+              </w:rPr>
+            </w:pPr>
+            <w:r>
+              <w:rPr>
+                <w:rFonts w:ascii="Times New Roman" w:eastAsia="Times New Roman" w:hAnsi="Times New Roman" w:cs="Times New Roman"/>
+                <w:color w:val="232323"/>
+                <w:sz w:val="23"/>
+              </w:rPr>
+              <w:t xml:space="preserve">ОГРН </w:t>
+            </w:r>
+            <w:r>
+              <w:rPr>
+                <w:rFonts w:ascii="Times New Roman" w:eastAsia="Times New Roman" w:hAnsi="Times New Roman" w:cs="Times New Roman"/>
+                <w:color w:val="232323"/>
+                <w:sz w:val="23"/>
               </w:rPr>
               <w:t>{{</w:t>
             </w:r>
-            <w:r>
-              <w:rPr>
-                <w:rFonts w:ascii="Times New Roman" w:hAnsi="Times New Roman" w:cs="Times New Roman"/>
-                <w:sz w:val="24"/>
-                <w:szCs w:val="24"/>
-                <w:lang w:val="en-US"/>
-              </w:rPr>
-              <w:t>medical_org</w:t>
-            </w:r>
-            <w:r>
-              <w:rPr>
-                <w:rFonts w:ascii="Times New Roman" w:hAnsi="Times New Roman" w:cs="Times New Roman"/>
-                <w:sz w:val="24"/>
-                <w:szCs w:val="24"/>
-                <w:lang w:val="en-US"/>
-              </w:rPr>
-              <w:t>.name}}</w:t>
-            </w:r>
-          </w:p>
-          <w:p>
-            <w:pPr>
-              <w:rPr>
-                <w:rFonts w:ascii="Times New Roman" w:hAnsi="Times New Roman" w:cs="Times New Roman"/>
-                <w:sz w:val="24"/>
-                <w:szCs w:val="24"/>
-                <w:lang w:val="en-US"/>
-              </w:rPr>
-            </w:pPr>
-            <w:r>
-              <w:rPr>
-                <w:rFonts w:ascii="Times New Roman" w:hAnsi="Times New Roman" w:cs="Times New Roman"/>
-                <w:sz w:val="24"/>
-                <w:szCs w:val="24"/>
-              </w:rPr>
-              <w:t>ОГРН</w:t>
-            </w:r>
-            <w:r>
-              <w:rPr>
-                <w:rFonts w:ascii="Times New Roman" w:hAnsi="Times New Roman" w:cs="Times New Roman"/>
-                <w:sz w:val="24"/>
-                <w:szCs w:val="24"/>
-                <w:lang w:val="en-US"/>
+            <w:proofErr w:type="spellStart"/>
+            <w:r>
+              <w:rPr>
+                <w:rFonts w:ascii="Times New Roman" w:eastAsia="Times New Roman" w:hAnsi="Times New Roman" w:cs="Times New Roman"/>
+                <w:color w:val="232323"/>
+                <w:sz w:val="23"/>
+              </w:rPr>
+              <w:t>medical_</w:t>
+            </w:r>
+            <w:proofErr w:type="gramStart"/>
+            <w:r>
+              <w:rPr>
+                <w:rFonts w:ascii="Times New Roman" w:eastAsia="Times New Roman" w:hAnsi="Times New Roman" w:cs="Times New Roman"/>
+                <w:color w:val="232323"/>
+                <w:sz w:val="23"/>
+              </w:rPr>
+              <w:t>org.ogrn</w:t>
+            </w:r>
+            <w:proofErr w:type="spellEnd"/>
+            <w:proofErr w:type="gramEnd"/>
+            <w:r>
+              <w:rPr>
+                <w:rFonts w:ascii="Times New Roman" w:eastAsia="Times New Roman" w:hAnsi="Times New Roman" w:cs="Times New Roman"/>
+                <w:color w:val="232323"/>
+                <w:sz w:val="23"/>
+              </w:rPr>
+              <w:t>}</w:t>
+            </w:r>
+            <w:r>
+              <w:rPr>
+                <w:rFonts w:ascii="Times New Roman" w:eastAsia="Times New Roman" w:hAnsi="Times New Roman" w:cs="Times New Roman"/>
+                <w:color w:val="232323"/>
+                <w:sz w:val="23"/>
+              </w:rPr>
+              <w:t>}</w:t>
+            </w:r>
+          </w:p>
+          <w:p>
+            <w:pPr>
+              <w:rPr>
+                <w:rFonts w:ascii="Times New Roman" w:eastAsia="Times New Roman" w:hAnsi="Times New Roman" w:cs="Times New Roman"/>
+                <w:color w:val="232323"/>
+                <w:sz w:val="23"/>
+              </w:rPr>
+            </w:pPr>
+            <w:r>
+              <w:rPr>
+                <w:rFonts w:ascii="Times New Roman" w:eastAsia="Times New Roman" w:hAnsi="Times New Roman" w:cs="Times New Roman"/>
+                <w:color w:val="232323"/>
+                <w:sz w:val="23"/>
+              </w:rPr>
+              <w:t>{{</w:t>
+            </w:r>
+            <w:proofErr w:type="spellStart"/>
+            <w:r>
+              <w:rPr>
+                <w:rFonts w:ascii="Times New Roman" w:eastAsia="Times New Roman" w:hAnsi="Times New Roman" w:cs="Times New Roman"/>
+                <w:color w:val="232323"/>
+                <w:sz w:val="23"/>
+              </w:rPr>
+              <w:t>medical_</w:t>
+            </w:r>
+            <w:proofErr w:type="gramStart"/>
+            <w:r>
+              <w:rPr>
+                <w:rFonts w:ascii="Times New Roman" w:eastAsia="Times New Roman" w:hAnsi="Times New Roman" w:cs="Times New Roman"/>
+                <w:color w:val="232323"/>
+                <w:sz w:val="23"/>
+              </w:rPr>
+              <w:t>org.address</w:t>
+            </w:r>
+            <w:proofErr w:type="spellEnd"/>
+            <w:proofErr w:type="gramEnd"/>
+            <w:r>
+              <w:rPr>
+                <w:rFonts w:ascii="Times New Roman" w:eastAsia="Times New Roman" w:hAnsi="Times New Roman" w:cs="Times New Roman"/>
+                <w:color w:val="232323"/>
+                <w:sz w:val="23"/>
+              </w:rPr>
+              <w:t>}</w:t>
+            </w:r>
+            <w:r>
+              <w:rPr>
+                <w:rFonts w:ascii="Times New Roman" w:eastAsia="Times New Roman" w:hAnsi="Times New Roman" w:cs="Times New Roman"/>
+                <w:color w:val="232323"/>
+                <w:sz w:val="23"/>
+              </w:rPr>
+              <w:t>}</w:t>
+            </w:r>
+            <w:r>
+              <w:rPr>
+                <w:rFonts w:ascii="Times New Roman" w:eastAsia="Times New Roman" w:hAnsi="Times New Roman" w:cs="Times New Roman"/>
+                <w:color w:val="232323"/>
+                <w:sz w:val="23"/>
+              </w:rPr>
+              <w:t xml:space="preserve">{% if </w:t>
+            </w:r>
+            <w:proofErr w:type="spellStart"/>
+            <w:r>
+              <w:rPr>
+                <w:rFonts w:ascii="Times New Roman" w:eastAsia="Times New Roman" w:hAnsi="Times New Roman" w:cs="Times New Roman"/>
+                <w:color w:val="232323"/>
+                <w:sz w:val="23"/>
+              </w:rPr>
+              <w:t>medical_org.email</w:t>
+            </w:r>
+            <w:proofErr w:type="spellEnd"/>
+            <w:r>
+              <w:rPr>
+                <w:rFonts w:ascii="Times New Roman" w:eastAsia="Times New Roman" w:hAnsi="Times New Roman" w:cs="Times New Roman"/>
+                <w:color w:val="232323"/>
+                <w:sz w:val="23"/>
+              </w:rPr>
+              <w:t xml:space="preserve"> %}</w:t>
+            </w:r>
+            <w:r>
+              <w:rPr>
+                <w:rFonts w:ascii="Times New Roman" w:eastAsia="Times New Roman" w:hAnsi="Times New Roman" w:cs="Times New Roman"/>
+                <w:color w:val="232323"/>
+                <w:sz w:val="23"/>
+              </w:rPr>
+              <w:t>E-mail:</w:t>
+            </w:r>
+            <w:r>
+              <w:rPr>
+                <w:rFonts w:ascii="Times New Roman" w:eastAsia="Times New Roman" w:hAnsi="Times New Roman" w:cs="Times New Roman"/>
+                <w:color w:val="232323"/>
+                <w:sz w:val="23"/>
+              </w:rPr>
+              <w:t xml:space="preserve"> {{</w:t>
+            </w:r>
+            <w:proofErr w:type="spellStart"/>
+            <w:r>
+              <w:rPr>
+                <w:rFonts w:ascii="Times New Roman" w:eastAsia="Times New Roman" w:hAnsi="Times New Roman" w:cs="Times New Roman"/>
+                <w:color w:val="232323"/>
+                <w:sz w:val="23"/>
+              </w:rPr>
+              <w:t>medical_org.email</w:t>
+            </w:r>
+            <w:proofErr w:type="spellEnd"/>
+            <w:r>
+              <w:rPr>
+                <w:rFonts w:ascii="Times New Roman" w:eastAsia="Times New Roman" w:hAnsi="Times New Roman" w:cs="Times New Roman"/>
+                <w:color w:val="232323"/>
+                <w:sz w:val="23"/>
+              </w:rPr>
+              <w:t>}</w:t>
+            </w:r>
+            <w:r>
+              <w:rPr>
+                <w:rFonts w:ascii="Times New Roman" w:eastAsia="Times New Roman" w:hAnsi="Times New Roman" w:cs="Times New Roman"/>
+                <w:color w:val="232323"/>
+                <w:sz w:val="23"/>
+              </w:rPr>
+              <w:t>}</w:t>
+            </w:r>
+            <w:r>
+              <w:rPr>
+                <w:rFonts w:ascii="Times New Roman" w:eastAsia="Times New Roman" w:hAnsi="Times New Roman" w:cs="Times New Roman"/>
+                <w:color w:val="232323"/>
+                <w:sz w:val="23"/>
+              </w:rPr>
+              <w:t>,</w:t>
+            </w:r>
+            <w:r>
+              <w:rPr>
+                <w:rFonts w:ascii="Times New Roman" w:eastAsia="Times New Roman" w:hAnsi="Times New Roman" w:cs="Times New Roman"/>
+                <w:color w:val="232323"/>
+                <w:sz w:val="23"/>
+              </w:rPr>
+              <w:t xml:space="preserve"> {% endif  %}</w:t>
+            </w:r>
+            <w:r>
+              <w:rPr>
+                <w:rFonts w:ascii="Times New Roman" w:eastAsia="Times New Roman" w:hAnsi="Times New Roman" w:cs="Times New Roman"/>
+                <w:color w:val="232323"/>
+                <w:sz w:val="23"/>
               </w:rPr>
               <w:t xml:space="preserve"> </w:t>
             </w:r>
             <w:r>
               <w:rPr>
-                <w:rFonts w:ascii="Times New Roman" w:hAnsi="Times New Roman" w:cs="Times New Roman"/>
-                <w:sz w:val="24"/>
-                <w:szCs w:val="24"/>
-                <w:lang w:val="en-US"/>
-              </w:rPr>
-              <w:t>{{</w:t>
+                <w:rFonts w:ascii="Times New Roman" w:eastAsia="Times New Roman" w:hAnsi="Times New Roman" w:cs="Times New Roman"/>
+                <w:color w:val="232323"/>
+                <w:sz w:val="23"/>
+              </w:rPr>
+              <w:t xml:space="preserve">{%if  </w:t>
             </w:r>
             <w:proofErr w:type="spellStart"/>
             <w:r>
               <w:rPr>
-                <w:rFonts w:ascii="Times New Roman" w:hAnsi="Times New Roman" w:cs="Times New Roman"/>
-                <w:sz w:val="24"/>
-                <w:szCs w:val="24"/>
-                <w:lang w:val="en-US"/>
-              </w:rPr>
-              <w:t>medical_org</w:t>
-            </w:r>
-            <w:r>
-              <w:rPr>
-                <w:rFonts w:ascii="Times New Roman" w:hAnsi="Times New Roman" w:cs="Times New Roman"/>
-                <w:sz w:val="24"/>
-                <w:szCs w:val="24"/>
-                <w:lang w:val="en-US"/>
-              </w:rPr>
-              <w:t>.ogrn</w:t>
+                <w:rFonts w:ascii="Times New Roman" w:eastAsia="Times New Roman" w:hAnsi="Times New Roman" w:cs="Times New Roman"/>
+                <w:color w:val="232323"/>
+                <w:sz w:val="23"/>
+              </w:rPr>
+              <w:t>medical_org.phone</w:t>
             </w:r>
             <w:proofErr w:type="spellEnd"/>
             <w:r>
               <w:rPr>
-                <w:rFonts w:ascii="Times New Roman" w:hAnsi="Times New Roman" w:cs="Times New Roman"/>
-                <w:sz w:val="24"/>
-                <w:szCs w:val="24"/>
-                <w:lang w:val="en-US"/>
-              </w:rPr>
-              <w:t>}</w:t>
-            </w:r>
-            <w:r>
-              <w:rPr>
-                <w:rFonts w:ascii="Times New Roman" w:hAnsi="Times New Roman" w:cs="Times New Roman"/>
-                <w:sz w:val="24"/>
-                <w:szCs w:val="24"/>
-                <w:lang w:val="en-US"/>
-              </w:rPr>
-              <w:t>}</w:t>
-            </w:r>
-          </w:p>
-          <w:p>
-            <w:pPr>
-              <w:rPr>
-                <w:rFonts w:ascii="Times New Roman" w:hAnsi="Times New Roman" w:cs="Times New Roman"/>
-                <w:sz w:val="24"/>
-                <w:szCs w:val="24"/>
-                <w:lang w:val="en-US"/>
-              </w:rPr>
-            </w:pPr>
-            <w:r>
-              <w:rPr>
-                <w:rFonts w:ascii="Times New Roman" w:hAnsi="Times New Roman" w:cs="Times New Roman"/>
-                <w:sz w:val="24"/>
-                <w:szCs w:val="24"/>
-                <w:lang w:val="en-US"/>
-              </w:rPr>
-              <w:t>{{</w:t>
+                <w:rFonts w:ascii="Times New Roman" w:eastAsia="Times New Roman" w:hAnsi="Times New Roman" w:cs="Times New Roman"/>
+                <w:color w:val="232323"/>
+                <w:sz w:val="23"/>
+              </w:rPr>
+              <w:t>%}{{</w:t>
             </w:r>
             <w:proofErr w:type="spellStart"/>
             <w:r>
               <w:rPr>
-                <w:rFonts w:ascii="Times New Roman" w:hAnsi="Times New Roman" w:cs="Times New Roman"/>
-                <w:sz w:val="24"/>
-                <w:szCs w:val="24"/>
-                <w:lang w:val="en-US"/>
-              </w:rPr>
-              <w:t>medical_org</w:t>
-            </w:r>
-            <w:r>
-              <w:rPr>
-                <w:rFonts w:ascii="Times New Roman" w:hAnsi="Times New Roman" w:cs="Times New Roman"/>
-                <w:sz w:val="24"/>
-                <w:szCs w:val="24"/>
-                <w:lang w:val="en-US"/>
-              </w:rPr>
-              <w:t>.</w:t>
-            </w:r>
-            <w:r>
-              <w:rPr>
-                <w:rFonts w:ascii="Times New Roman" w:hAnsi="Times New Roman" w:cs="Times New Roman"/>
-                <w:sz w:val="24"/>
-                <w:szCs w:val="24"/>
-                <w:lang w:val="en-US"/>
-              </w:rPr>
-              <w:t>address</w:t>
+                <w:rFonts w:ascii="Times New Roman" w:eastAsia="Times New Roman" w:hAnsi="Times New Roman" w:cs="Times New Roman"/>
+                <w:color w:val="232323"/>
+                <w:sz w:val="23"/>
+              </w:rPr>
+              <w:t>medical_org.phone</w:t>
             </w:r>
             <w:proofErr w:type="spellEnd"/>
             <w:r>
               <w:rPr>
-                <w:rFonts w:ascii="Times New Roman" w:hAnsi="Times New Roman" w:cs="Times New Roman"/>
-                <w:sz w:val="24"/>
-                <w:szCs w:val="24"/>
-                <w:lang w:val="en-US"/>
-              </w:rPr>
-              <w:t>}</w:t>
-            </w:r>
-            <w:r>
-              <w:rPr>
-                <w:rFonts w:ascii="Times New Roman" w:hAnsi="Times New Roman" w:cs="Times New Roman"/>
-                <w:sz w:val="24"/>
-                <w:szCs w:val="24"/>
-                <w:lang w:val="en-US"/>
-              </w:rPr>
-              <w:t>}</w:t>
-            </w:r>
-            <w:r>
-              <w:rPr>
-                <w:rFonts w:ascii="Times New Roman" w:hAnsi="Times New Roman" w:cs="Times New Roman"/>
-                <w:sz w:val="24"/>
-                <w:szCs w:val="24"/>
-                <w:lang w:val="en-US"/>
-              </w:rPr>
-              <w:t xml:space="preserve">{% if </w:t>
-            </w:r>
-            <w:proofErr w:type="spellStart"/>
-            <w:r>
-              <w:rPr>
-                <w:rFonts w:ascii="Times New Roman" w:hAnsi="Times New Roman" w:cs="Times New Roman"/>
-                <w:sz w:val="24"/>
-                <w:szCs w:val="24"/>
-                <w:lang w:val="en-US"/>
-              </w:rPr>
-              <w:t>medical_org</w:t>
-            </w:r>
-            <w:r>
-              <w:rPr>
-                <w:rFonts w:ascii="Times New Roman" w:hAnsi="Times New Roman" w:cs="Times New Roman"/>
-                <w:sz w:val="24"/>
-                <w:szCs w:val="24"/>
-                <w:lang w:val="en-US"/>
-              </w:rPr>
-              <w:t>.email</w:t>
-            </w:r>
-            <w:proofErr w:type="spellEnd"/>
-            <w:r>
-              <w:rPr>
-                <w:rFonts w:ascii="Times New Roman" w:hAnsi="Times New Roman" w:cs="Times New Roman"/>
-                <w:sz w:val="24"/>
-                <w:szCs w:val="24"/>
-                <w:lang w:val="en-US"/>
-              </w:rPr>
-              <w:t xml:space="preserve"> %}</w:t>
-            </w:r>
-            <w:r>
-              <w:rPr>
-                <w:rFonts w:ascii="Times New Roman" w:hAnsi="Times New Roman" w:cs="Times New Roman"/>
-                <w:sz w:val="24"/>
-                <w:szCs w:val="24"/>
-                <w:lang w:val="en-US"/>
-              </w:rPr>
-              <w:t>E-mail:</w:t>
-            </w:r>
-            <w:r>
-              <w:rPr>
-                <w:rFonts w:ascii="Times New Roman" w:hAnsi="Times New Roman" w:cs="Times New Roman"/>
-                <w:sz w:val="24"/>
-                <w:szCs w:val="24"/>
-                <w:lang w:val="en-US"/>
-              </w:rPr>
-              <w:t xml:space="preserve"> {{</w:t>
-            </w:r>
-            <w:proofErr w:type="spellStart"/>
-            <w:r>
-              <w:rPr>
-                <w:rFonts w:ascii="Times New Roman" w:hAnsi="Times New Roman" w:cs="Times New Roman"/>
-                <w:sz w:val="24"/>
-                <w:szCs w:val="24"/>
-                <w:lang w:val="en-US"/>
-              </w:rPr>
-              <w:t>medical_org</w:t>
-            </w:r>
-            <w:r>
-              <w:rPr>
-                <w:rFonts w:ascii="Times New Roman" w:hAnsi="Times New Roman" w:cs="Times New Roman"/>
-                <w:sz w:val="24"/>
-                <w:szCs w:val="24"/>
-                <w:lang w:val="en-US"/>
-              </w:rPr>
-              <w:t>.email</w:t>
-            </w:r>
-            <w:proofErr w:type="spellEnd"/>
-            <w:r>
-              <w:rPr>
-                <w:rFonts w:ascii="Times New Roman" w:hAnsi="Times New Roman" w:cs="Times New Roman"/>
-                <w:sz w:val="24"/>
-                <w:szCs w:val="24"/>
-                <w:lang w:val="en-US"/>
-              </w:rPr>
-              <w:t>}</w:t>
-            </w:r>
-            <w:r>
-              <w:rPr>
-                <w:rFonts w:ascii="Times New Roman" w:hAnsi="Times New Roman" w:cs="Times New Roman"/>
-                <w:sz w:val="24"/>
-                <w:szCs w:val="24"/>
-                <w:lang w:val="en-US"/>
-              </w:rPr>
-              <w:t>}</w:t>
-            </w:r>
-            <w:r>
-              <w:rPr>
-                <w:rFonts w:ascii="Times New Roman" w:hAnsi="Times New Roman" w:cs="Times New Roman"/>
-                <w:sz w:val="24"/>
-                <w:szCs w:val="24"/>
-                <w:lang w:val="en-US"/>
-              </w:rPr>
-              <w:t>,</w:t>
-            </w:r>
-            <w:r>
-              <w:rPr>
-                <w:rFonts w:ascii="Times New Roman" w:hAnsi="Times New Roman" w:cs="Times New Roman"/>
-                <w:sz w:val="24"/>
-                <w:szCs w:val="24"/>
-                <w:lang w:val="en-US"/>
-              </w:rPr>
-              <w:t xml:space="preserve"> {% endif  %}</w:t>
-            </w:r>
-            <w:r>
-              <w:rPr>
-                <w:rFonts w:ascii="Times New Roman" w:hAnsi="Times New Roman" w:cs="Times New Roman"/>
-                <w:sz w:val="24"/>
-                <w:szCs w:val="24"/>
-                <w:lang w:val="en-US"/>
-              </w:rPr>
-              <w:t xml:space="preserve"> </w:t>
-            </w:r>
-            <w:r>
-              <w:rPr>
-                <w:rFonts w:ascii="Times New Roman" w:hAnsi="Times New Roman" w:cs="Times New Roman"/>
-                <w:sz w:val="24"/>
-                <w:szCs w:val="24"/>
-                <w:lang w:val="en-US"/>
-              </w:rPr>
-              <w:t xml:space="preserve">{%if  </w:t>
-            </w:r>
-            <w:proofErr w:type="spellStart"/>
-            <w:r>
-              <w:rPr>
-                <w:rFonts w:ascii="Times New Roman" w:hAnsi="Times New Roman" w:cs="Times New Roman"/>
-                <w:sz w:val="24"/>
-                <w:szCs w:val="24"/>
-                <w:lang w:val="en-US"/>
-              </w:rPr>
-              <w:t>medical_org</w:t>
-            </w:r>
-            <w:r>
-              <w:rPr>
-                <w:rFonts w:ascii="Times New Roman" w:hAnsi="Times New Roman" w:cs="Times New Roman"/>
-                <w:sz w:val="24"/>
-                <w:szCs w:val="24"/>
-                <w:lang w:val="en-US"/>
-              </w:rPr>
-              <w:t>.phone</w:t>
-            </w:r>
-            <w:proofErr w:type="spellEnd"/>
-            <w:r>
-              <w:rPr>
-                <w:rFonts w:ascii="Times New Roman" w:hAnsi="Times New Roman" w:cs="Times New Roman"/>
-                <w:sz w:val="24"/>
-                <w:szCs w:val="24"/>
-                <w:lang w:val="en-US"/>
-              </w:rPr>
-              <w:t>%}{{</w:t>
-            </w:r>
-            <w:proofErr w:type="spellStart"/>
-            <w:r>
-              <w:rPr>
-                <w:rFonts w:ascii="Times New Roman" w:hAnsi="Times New Roman" w:cs="Times New Roman"/>
-                <w:sz w:val="24"/>
-                <w:szCs w:val="24"/>
-                <w:lang w:val="en-US"/>
-              </w:rPr>
-              <w:t>medical_org</w:t>
-            </w:r>
-            <w:r>
-              <w:rPr>
-                <w:rFonts w:ascii="Times New Roman" w:hAnsi="Times New Roman" w:cs="Times New Roman"/>
-                <w:sz w:val="24"/>
-                <w:szCs w:val="24"/>
-                <w:lang w:val="en-US"/>
-              </w:rPr>
-              <w:t>.phone</w:t>
-            </w:r>
-            <w:proofErr w:type="spellEnd"/>
-            <w:r>
-              <w:rPr>
-                <w:rFonts w:ascii="Times New Roman" w:hAnsi="Times New Roman" w:cs="Times New Roman"/>
-                <w:sz w:val="24"/>
-                <w:szCs w:val="24"/>
-                <w:lang w:val="en-US"/>
+                <w:rFonts w:ascii="Times New Roman" w:eastAsia="Times New Roman" w:hAnsi="Times New Roman" w:cs="Times New Roman"/>
+                <w:color w:val="232323"/>
+                <w:sz w:val="23"/>
               </w:rPr>
               <w:t>}}{%endif%}</w:t>
             </w:r>
@@ -930,74 +834,72 @@
       <w:tr>
         <w:tc>
           <w:tcPr>
-            <w:tcW w:w="4503" w:type="dxa"/>
+            <w:tcW w:w="3662" w:type="dxa"/>
           </w:tcPr>
           <w:p>
             <w:pPr>
-              <w:rPr>
-                <w:rFonts w:ascii="Times New Roman" w:hAnsi="Times New Roman" w:cs="Times New Roman"/>
-                <w:sz w:val="24"/>
-                <w:szCs w:val="24"/>
-              </w:rPr>
-            </w:pPr>
-            <w:r>
-              <w:rPr>
-                <w:rFonts w:ascii="Times New Roman" w:hAnsi="Times New Roman" w:cs="Times New Roman"/>
-                <w:sz w:val="24"/>
-                <w:szCs w:val="24"/>
+              <w:pStyle w:val="TableParagraph"/>
+              <w:spacing w:line="230" w:lineRule="auto"/>
+              <w:ind w:left="131" w:right="102" w:hanging="6"/>
+              <w:rPr>
+                <w:color w:val="232323"/>
+                <w:sz w:val="23"/>
+              </w:rPr>
+            </w:pPr>
+            <w:r>
+              <w:rPr>
+                <w:color w:val="232323"/>
+                <w:sz w:val="23"/>
               </w:rPr>
               <w:t>вид медицинского осмотра</w:t>
             </w:r>
           </w:p>
           <w:p>
             <w:pPr>
-              <w:rPr>
-                <w:rFonts w:ascii="Times New Roman" w:hAnsi="Times New Roman" w:cs="Times New Roman"/>
-                <w:sz w:val="24"/>
-                <w:szCs w:val="24"/>
+              <w:pStyle w:val="TableParagraph"/>
+              <w:spacing w:line="230" w:lineRule="auto"/>
+              <w:ind w:left="131" w:right="102" w:hanging="6"/>
+              <w:rPr>
+                <w:color w:val="232323"/>
+                <w:sz w:val="23"/>
               </w:rPr>
             </w:pPr>
           </w:p>
         </w:tc>
         <w:tc>
           <w:tcPr>
-            <w:tcW w:w="4848" w:type="dxa"/>
+            <w:tcW w:w="6003" w:type="dxa"/>
           </w:tcPr>
           <w:p>
             <w:pPr>
-              <w:rPr>
-                <w:rFonts w:ascii="Times New Roman" w:hAnsi="Times New Roman" w:cs="Times New Roman"/>
-                <w:sz w:val="24"/>
-                <w:szCs w:val="24"/>
-                <w:lang w:val="en-US"/>
-              </w:rPr>
-            </w:pPr>
-            <w:r>
-              <w:rPr>
-                <w:rFonts w:ascii="Times New Roman" w:hAnsi="Times New Roman" w:cs="Times New Roman"/>
-                <w:sz w:val="24"/>
-                <w:szCs w:val="24"/>
-                <w:lang w:val="en-US"/>
+              <w:pStyle w:val="TableParagraph"/>
+              <w:spacing w:line="230" w:lineRule="auto"/>
+              <w:ind w:left="131" w:right="102" w:hanging="6"/>
+              <w:rPr>
+                <w:color w:val="232323"/>
+                <w:sz w:val="23"/>
+              </w:rPr>
+            </w:pPr>
+            <w:r>
+              <w:rPr>
+                <w:color w:val="232323"/>
+                <w:sz w:val="23"/>
               </w:rPr>
               <w:t>{{</w:t>
             </w:r>
             <w:proofErr w:type="spellStart"/>
             <w:r>
               <w:rPr>
-                <w:rFonts w:ascii="Times New Roman" w:hAnsi="Times New Roman" w:cs="Times New Roman"/>
-                <w:sz w:val="24"/>
-                <w:szCs w:val="24"/>
-                <w:lang w:val="en-US"/>
+                <w:color w:val="232323"/>
+                <w:sz w:val="23"/>
               </w:rPr>
               <w:t>exam_type</w:t>
             </w:r>
             <w:proofErr w:type="spellEnd"/>
             <w:r>
               <w:rPr>
-                <w:rFonts w:ascii="Times New Roman" w:hAnsi="Times New Roman" w:cs="Times New Roman"/>
-                <w:sz w:val="24"/>
-                <w:szCs w:val="24"/>
-                <w:lang w:val="en-US"/>
+                <w:color w:val="232323"/>
+                <w:sz w:val="23"/>
               </w:rPr>
               <w:t>}}</w:t>
             </w:r>
@@ -1007,186 +909,169 @@
       <w:tr>
         <w:tc>
           <w:tcPr>
-            <w:tcW w:w="4503" w:type="dxa"/>
+            <w:tcW w:w="3662" w:type="dxa"/>
           </w:tcPr>
           <w:p>
             <w:pPr>
-              <w:rPr>
-                <w:rFonts w:ascii="Times New Roman" w:hAnsi="Times New Roman" w:cs="Times New Roman"/>
-                <w:sz w:val="24"/>
-                <w:szCs w:val="24"/>
-              </w:rPr>
-            </w:pPr>
-            <w:r>
-              <w:rPr>
-                <w:rFonts w:ascii="Times New Roman" w:hAnsi="Times New Roman" w:cs="Times New Roman"/>
-                <w:sz w:val="24"/>
-                <w:szCs w:val="24"/>
+              <w:pStyle w:val="TableParagraph"/>
+              <w:spacing w:line="230" w:lineRule="auto"/>
+              <w:ind w:left="131" w:right="102" w:hanging="6"/>
+              <w:rPr>
+                <w:color w:val="232323"/>
+                <w:sz w:val="23"/>
+              </w:rPr>
+            </w:pPr>
+            <w:r>
+              <w:rPr>
+                <w:color w:val="232323"/>
+                <w:sz w:val="23"/>
               </w:rPr>
               <w:t>фамилия, имя, отчество (при наличии), дата рождения, пол работника</w:t>
             </w:r>
           </w:p>
           <w:p>
             <w:pPr>
-              <w:rPr>
-                <w:rFonts w:ascii="Times New Roman" w:hAnsi="Times New Roman" w:cs="Times New Roman"/>
-                <w:sz w:val="24"/>
-                <w:szCs w:val="24"/>
+              <w:pStyle w:val="TableParagraph"/>
+              <w:spacing w:line="230" w:lineRule="auto"/>
+              <w:ind w:left="131" w:right="102" w:hanging="6"/>
+              <w:rPr>
+                <w:color w:val="232323"/>
+                <w:sz w:val="23"/>
               </w:rPr>
             </w:pPr>
           </w:p>
         </w:tc>
         <w:tc>
           <w:tcPr>
-            <w:tcW w:w="4848" w:type="dxa"/>
+            <w:tcW w:w="6003" w:type="dxa"/>
           </w:tcPr>
           <w:p>
             <w:pPr>
-              <w:rPr>
-                <w:rFonts w:ascii="Times New Roman" w:hAnsi="Times New Roman" w:cs="Times New Roman"/>
-                <w:sz w:val="24"/>
-                <w:szCs w:val="24"/>
-                <w:lang w:val="en-US"/>
-              </w:rPr>
-            </w:pPr>
-            <w:r>
-              <w:rPr>
-                <w:rFonts w:ascii="Times New Roman" w:hAnsi="Times New Roman" w:cs="Times New Roman"/>
-                <w:sz w:val="24"/>
-                <w:szCs w:val="24"/>
-                <w:lang w:val="en-US"/>
+              <w:pStyle w:val="TableParagraph"/>
+              <w:spacing w:line="230" w:lineRule="auto"/>
+              <w:ind w:left="131" w:right="102" w:hanging="6"/>
+              <w:rPr>
+                <w:color w:val="232323"/>
+                <w:sz w:val="23"/>
+              </w:rPr>
+            </w:pPr>
+            <w:r>
+              <w:rPr>
+                <w:color w:val="232323"/>
+                <w:sz w:val="23"/>
               </w:rPr>
               <w:t>{{</w:t>
             </w:r>
             <w:proofErr w:type="spellStart"/>
             <w:r>
               <w:rPr>
-                <w:rFonts w:ascii="Times New Roman" w:hAnsi="Times New Roman" w:cs="Times New Roman"/>
-                <w:sz w:val="24"/>
-                <w:szCs w:val="24"/>
-                <w:lang w:val="en-US"/>
+                <w:color w:val="232323"/>
+                <w:sz w:val="23"/>
               </w:rPr>
               <w:t>employee.</w:t>
             </w:r>
             <w:r>
               <w:rPr>
-                <w:rFonts w:ascii="Times New Roman" w:hAnsi="Times New Roman" w:cs="Times New Roman"/>
-                <w:sz w:val="24"/>
-                <w:szCs w:val="24"/>
-                <w:lang w:val="en-US"/>
+                <w:color w:val="232323"/>
+                <w:sz w:val="23"/>
               </w:rPr>
               <w:t>FIO</w:t>
             </w:r>
             <w:proofErr w:type="spellEnd"/>
             <w:r>
               <w:rPr>
-                <w:rFonts w:ascii="Times New Roman" w:hAnsi="Times New Roman" w:cs="Times New Roman"/>
-                <w:sz w:val="24"/>
-                <w:szCs w:val="24"/>
-                <w:lang w:val="en-US"/>
+                <w:color w:val="232323"/>
+                <w:sz w:val="23"/>
               </w:rPr>
               <w:t>}}, {</w:t>
             </w:r>
             <w:r>
               <w:rPr>
-                <w:rFonts w:ascii="Times New Roman" w:hAnsi="Times New Roman" w:cs="Times New Roman"/>
-                <w:sz w:val="24"/>
-                <w:szCs w:val="24"/>
-                <w:lang w:val="en-US"/>
+                <w:color w:val="232323"/>
+                <w:sz w:val="23"/>
               </w:rPr>
               <w:t>{</w:t>
             </w:r>
             <w:proofErr w:type="spellStart"/>
-            <w:r>
-              <w:rPr>
-                <w:rFonts w:ascii="Times New Roman" w:hAnsi="Times New Roman" w:cs="Times New Roman"/>
-                <w:sz w:val="24"/>
-                <w:szCs w:val="24"/>
-                <w:lang w:val="en-US"/>
+            <w:proofErr w:type="gramStart"/>
+            <w:r>
+              <w:rPr>
+                <w:color w:val="232323"/>
+                <w:sz w:val="23"/>
               </w:rPr>
               <w:t>employee.</w:t>
             </w:r>
             <w:r>
               <w:rPr>
-                <w:rFonts w:ascii="Times New Roman" w:hAnsi="Times New Roman" w:cs="Times New Roman"/>
-                <w:sz w:val="24"/>
-                <w:szCs w:val="24"/>
-                <w:lang w:val="en-US"/>
-              </w:rPr>
-              <w:t>birth_date</w:t>
+                <w:color w:val="232323"/>
+                <w:sz w:val="23"/>
+              </w:rPr>
+              <w:t>birth</w:t>
+            </w:r>
+            <w:proofErr w:type="gramEnd"/>
+            <w:r>
+              <w:rPr>
+                <w:color w:val="232323"/>
+                <w:sz w:val="23"/>
+              </w:rPr>
+              <w:t>_date</w:t>
             </w:r>
             <w:proofErr w:type="spellEnd"/>
             <w:r>
               <w:rPr>
-                <w:rFonts w:ascii="Times New Roman" w:hAnsi="Times New Roman" w:cs="Times New Roman"/>
-                <w:sz w:val="24"/>
-                <w:szCs w:val="24"/>
-                <w:lang w:val="en-US"/>
+                <w:color w:val="232323"/>
+                <w:sz w:val="23"/>
               </w:rPr>
               <w:t>}</w:t>
             </w:r>
             <w:r>
               <w:rPr>
-                <w:rFonts w:ascii="Times New Roman" w:hAnsi="Times New Roman" w:cs="Times New Roman"/>
-                <w:sz w:val="24"/>
-                <w:szCs w:val="24"/>
-                <w:lang w:val="en-US"/>
+                <w:color w:val="232323"/>
+                <w:sz w:val="23"/>
               </w:rPr>
               <w:t>}</w:t>
             </w:r>
             <w:r>
               <w:rPr>
-                <w:rFonts w:ascii="Times New Roman" w:hAnsi="Times New Roman" w:cs="Times New Roman"/>
-                <w:sz w:val="24"/>
-                <w:szCs w:val="24"/>
-                <w:lang w:val="en-US"/>
+                <w:color w:val="232323"/>
+                <w:sz w:val="23"/>
               </w:rPr>
               <w:t>,</w:t>
             </w:r>
             <w:r>
               <w:rPr>
-                <w:rFonts w:ascii="Times New Roman" w:hAnsi="Times New Roman" w:cs="Times New Roman"/>
-                <w:sz w:val="24"/>
-                <w:szCs w:val="24"/>
-                <w:lang w:val="en-US"/>
+                <w:color w:val="232323"/>
+                <w:sz w:val="23"/>
               </w:rPr>
               <w:t xml:space="preserve"> {{</w:t>
             </w:r>
             <w:proofErr w:type="spellStart"/>
             <w:r>
               <w:rPr>
-                <w:rFonts w:ascii="Times New Roman" w:hAnsi="Times New Roman" w:cs="Times New Roman"/>
-                <w:sz w:val="24"/>
-                <w:szCs w:val="24"/>
-                <w:lang w:val="en-US"/>
+                <w:color w:val="232323"/>
+                <w:sz w:val="23"/>
               </w:rPr>
               <w:t>employee</w:t>
             </w:r>
             <w:r>
               <w:rPr>
-                <w:rFonts w:ascii="Times New Roman" w:hAnsi="Times New Roman" w:cs="Times New Roman"/>
-                <w:sz w:val="24"/>
-                <w:szCs w:val="24"/>
-                <w:lang w:val="en-US"/>
+                <w:color w:val="232323"/>
+                <w:sz w:val="23"/>
               </w:rPr>
               <w:t>.</w:t>
             </w:r>
             <w:r>
               <w:rPr>
-                <w:rFonts w:ascii="Times New Roman" w:hAnsi="Times New Roman" w:cs="Times New Roman"/>
-                <w:sz w:val="24"/>
-                <w:szCs w:val="24"/>
-                <w:lang w:val="en-US"/>
+                <w:color w:val="232323"/>
+                <w:sz w:val="23"/>
               </w:rPr>
               <w:t>gender</w:t>
             </w:r>
             <w:proofErr w:type="spellEnd"/>
             <w:r>
               <w:rPr>
-                <w:rFonts w:ascii="Times New Roman" w:hAnsi="Times New Roman" w:cs="Times New Roman"/>
-                <w:sz w:val="24"/>
-                <w:szCs w:val="24"/>
-                <w:lang w:val="en-US"/>
+                <w:color w:val="232323"/>
+                <w:sz w:val="23"/>
               </w:rPr>
               <w:t>}}</w:t>
             </w:r>
@@ -1196,74 +1081,58 @@
       <w:tr>
         <w:tc>
           <w:tcPr>
-            <w:tcW w:w="4503" w:type="dxa"/>
+            <w:tcW w:w="3662" w:type="dxa"/>
           </w:tcPr>
           <w:p>
             <w:pPr>
-              <w:rPr>
-                <w:rFonts w:ascii="Times New Roman" w:hAnsi="Times New Roman" w:cs="Times New Roman"/>
-                <w:sz w:val="24"/>
-                <w:szCs w:val="24"/>
-              </w:rPr>
-            </w:pPr>
-            <w:r>
-              <w:rPr>
-                <w:rFonts w:ascii="Times New Roman" w:hAnsi="Times New Roman" w:cs="Times New Roman"/>
-                <w:sz w:val="24"/>
-                <w:szCs w:val="24"/>
+              <w:pStyle w:val="TableParagraph"/>
+              <w:spacing w:line="230" w:lineRule="auto"/>
+              <w:ind w:left="131" w:right="102" w:hanging="6"/>
+              <w:rPr>
+                <w:color w:val="232323"/>
+                <w:sz w:val="23"/>
+              </w:rPr>
+            </w:pPr>
+            <w:r>
+              <w:rPr>
+                <w:color w:val="232323"/>
+                <w:sz w:val="23"/>
               </w:rPr>
               <w:t>наименование структурного подразделения работодателя (при наличии)</w:t>
             </w:r>
           </w:p>
           <w:p>
             <w:pPr>
-              <w:rPr>
-                <w:rFonts w:ascii="Times New Roman" w:hAnsi="Times New Roman" w:cs="Times New Roman"/>
-                <w:sz w:val="24"/>
-                <w:szCs w:val="24"/>
+              <w:pStyle w:val="TableParagraph"/>
+              <w:spacing w:line="230" w:lineRule="auto"/>
+              <w:ind w:left="131" w:right="102" w:hanging="6"/>
+              <w:rPr>
+                <w:color w:val="232323"/>
+                <w:sz w:val="23"/>
               </w:rPr>
             </w:pPr>
           </w:p>
         </w:tc>
         <w:tc>
           <w:tcPr>
-            <w:tcW w:w="4848" w:type="dxa"/>
+            <w:tcW w:w="6003" w:type="dxa"/>
           </w:tcPr>
           <w:p>
             <w:pPr>
-              <w:rPr>
-                <w:rFonts w:ascii="Times New Roman" w:hAnsi="Times New Roman" w:cs="Times New Roman"/>
-                <w:sz w:val="24"/>
-                <w:szCs w:val="24"/>
-                <w:lang w:val="en-US"/>
-              </w:rPr>
-            </w:pPr>
-            <w:r>
-              <w:rPr>
-                <w:rFonts w:ascii="Times New Roman" w:hAnsi="Times New Roman" w:cs="Times New Roman"/>
-                <w:sz w:val="24"/>
-                <w:szCs w:val="24"/>
-                <w:lang w:val="en-US"/>
-              </w:rPr>
-              <w:t>{{</w:t>
-            </w:r>
-            <w:r>
-              <w:rPr>
-                <w:rFonts w:ascii="Times New Roman" w:hAnsi="Times New Roman" w:cs="Times New Roman"/>
-                <w:sz w:val="24"/>
-                <w:szCs w:val="24"/>
-                <w:lang w:val="en-US"/>
-              </w:rPr>
-              <w:t>department</w:t>
-            </w:r>
-            <w:r>
-              <w:rPr>
-                <w:rFonts w:ascii="Times New Roman" w:hAnsi="Times New Roman" w:cs="Times New Roman"/>
-                <w:sz w:val="24"/>
-                <w:szCs w:val="24"/>
-                <w:lang w:val="en-US"/>
-              </w:rPr>
-              <w:t>}}</w:t>
+              <w:pStyle w:val="TableParagraph"/>
+              <w:spacing w:line="230" w:lineRule="auto"/>
+              <w:ind w:left="131" w:right="102" w:hanging="6"/>
+              <w:rPr>
+                <w:color w:val="232323"/>
+                <w:sz w:val="23"/>
+              </w:rPr>
+            </w:pPr>
+            <w:r>
+              <w:rPr>
+                <w:color w:val="232323"/>
+                <w:sz w:val="23"/>
+              </w:rPr>
+              <w:t>{{department}}</w:t>
             </w:r>
           </w:p>
         </w:tc>
@@ -1271,21 +1140,22 @@
       <w:tr>
         <w:tc>
           <w:tcPr>
-            <w:tcW w:w="4503" w:type="dxa"/>
+            <w:tcW w:w="3662" w:type="dxa"/>
           </w:tcPr>
           <w:p>
             <w:pPr>
-              <w:rPr>
-                <w:rFonts w:ascii="Times New Roman" w:hAnsi="Times New Roman" w:cs="Times New Roman"/>
-                <w:sz w:val="24"/>
-                <w:szCs w:val="24"/>
-              </w:rPr>
-            </w:pPr>
-            <w:r>
-              <w:rPr>
-                <w:rFonts w:ascii="Times New Roman" w:hAnsi="Times New Roman" w:cs="Times New Roman"/>
-                <w:sz w:val="24"/>
-                <w:szCs w:val="24"/>
+              <w:pStyle w:val="TableParagraph"/>
+              <w:spacing w:line="230" w:lineRule="auto"/>
+              <w:ind w:left="131" w:right="102" w:hanging="6"/>
+              <w:rPr>
+                <w:color w:val="232323"/>
+                <w:sz w:val="23"/>
+              </w:rPr>
+            </w:pPr>
+            <w:r>
+              <w:rPr>
+                <w:color w:val="232323"/>
+                <w:sz w:val="23"/>
               </w:rPr>
               <w:t>наименование должности (профессии) или вида работы</w:t>
             </w:r>
@@ -1293,52 +1163,40 @@
         </w:tc>
         <w:tc>
           <w:tcPr>
-            <w:tcW w:w="4848" w:type="dxa"/>
+            <w:tcW w:w="6003" w:type="dxa"/>
           </w:tcPr>
           <w:p>
             <w:pPr>
-              <w:rPr>
-                <w:rFonts w:ascii="Times New Roman" w:hAnsi="Times New Roman" w:cs="Times New Roman"/>
-                <w:sz w:val="24"/>
-                <w:szCs w:val="24"/>
-                <w:lang w:val="en-US"/>
-              </w:rPr>
-            </w:pPr>
-            <w:r>
-              <w:rPr>
-                <w:rFonts w:ascii="Times New Roman" w:hAnsi="Times New Roman" w:cs="Times New Roman"/>
-                <w:sz w:val="24"/>
-                <w:szCs w:val="24"/>
-                <w:lang w:val="en-US"/>
+              <w:pStyle w:val="TableParagraph"/>
+              <w:spacing w:line="230" w:lineRule="auto"/>
+              <w:ind w:left="131" w:right="102" w:hanging="6"/>
+              <w:rPr>
+                <w:color w:val="232323"/>
+                <w:sz w:val="23"/>
+              </w:rPr>
+            </w:pPr>
+            <w:r>
+              <w:rPr>
+                <w:color w:val="232323"/>
+                <w:sz w:val="23"/>
               </w:rPr>
               <w:t>{{</w:t>
             </w:r>
             <w:proofErr w:type="spellStart"/>
-            <w:r>
-              <w:rPr>
-                <w:rFonts w:ascii="Times New Roman" w:hAnsi="Times New Roman" w:cs="Times New Roman"/>
-                <w:sz w:val="24"/>
-                <w:szCs w:val="24"/>
-                <w:lang w:val="en-US"/>
-              </w:rPr>
-              <w:t>employee.</w:t>
-            </w:r>
-            <w:r>
-              <w:rPr>
-                <w:rFonts w:ascii="Times New Roman" w:hAnsi="Times New Roman" w:cs="Times New Roman"/>
-                <w:sz w:val="24"/>
-                <w:szCs w:val="24"/>
-                <w:lang w:val="en-US"/>
-              </w:rPr>
-              <w:t>position</w:t>
+            <w:proofErr w:type="gramStart"/>
+            <w:r>
+              <w:rPr>
+                <w:color w:val="232323"/>
+                <w:sz w:val="23"/>
+              </w:rPr>
+              <w:t>employee.position</w:t>
             </w:r>
             <w:proofErr w:type="spellEnd"/>
-            <w:r>
-              <w:rPr>
-                <w:rFonts w:ascii="Times New Roman" w:hAnsi="Times New Roman" w:cs="Times New Roman"/>
-                <w:sz w:val="24"/>
-                <w:szCs w:val="24"/>
-                <w:lang w:val="en-US"/>
+            <w:proofErr w:type="gramEnd"/>
+            <w:r>
+              <w:rPr>
+                <w:color w:val="232323"/>
+                <w:sz w:val="23"/>
               </w:rPr>
               <w:t>}}</w:t>
             </w:r>
@@ -1348,21 +1206,22 @@
       <w:tr>
         <w:tc>
           <w:tcPr>
-            <w:tcW w:w="4503" w:type="dxa"/>
+            <w:tcW w:w="3662" w:type="dxa"/>
           </w:tcPr>
           <w:p>
             <w:pPr>
-              <w:rPr>
-                <w:rFonts w:ascii="Times New Roman" w:hAnsi="Times New Roman" w:cs="Times New Roman"/>
-                <w:sz w:val="24"/>
-                <w:szCs w:val="24"/>
-              </w:rPr>
-            </w:pPr>
-            <w:r>
-              <w:rPr>
-                <w:rFonts w:ascii="Times New Roman" w:hAnsi="Times New Roman" w:cs="Times New Roman"/>
-                <w:sz w:val="24"/>
-                <w:szCs w:val="24"/>
+              <w:pStyle w:val="TableParagraph"/>
+              <w:spacing w:line="230" w:lineRule="auto"/>
+              <w:ind w:left="131" w:right="102" w:hanging="6"/>
+              <w:rPr>
+                <w:color w:val="232323"/>
+                <w:sz w:val="23"/>
+              </w:rPr>
+            </w:pPr>
+            <w:r>
+              <w:rPr>
+                <w:color w:val="232323"/>
+                <w:sz w:val="23"/>
               </w:rPr>
               <w:t>вредные и (или) опасные производственные факторы, виды работ, в соответствии со списком контингента</w:t>
             </w:r>
@@ -1370,43 +1229,38 @@
         </w:tc>
         <w:tc>
           <w:tcPr>
-            <w:tcW w:w="4848" w:type="dxa"/>
+            <w:tcW w:w="6003" w:type="dxa"/>
           </w:tcPr>
           <w:p>
             <w:pPr>
-              <w:rPr>
-                <w:rFonts w:ascii="Times New Roman" w:hAnsi="Times New Roman" w:cs="Times New Roman"/>
-                <w:sz w:val="24"/>
-                <w:szCs w:val="24"/>
-                <w:lang w:val="en-US"/>
-              </w:rPr>
-            </w:pPr>
-            <w:r>
-              <w:rPr>
-                <w:rFonts w:ascii="Times New Roman" w:hAnsi="Times New Roman" w:cs="Times New Roman"/>
-                <w:sz w:val="24"/>
-                <w:szCs w:val="24"/>
-                <w:lang w:val="en-US"/>
+              <w:pStyle w:val="TableParagraph"/>
+              <w:spacing w:line="230" w:lineRule="auto"/>
+              <w:ind w:left="131" w:right="102" w:hanging="6"/>
+              <w:rPr>
+                <w:color w:val="232323"/>
+                <w:sz w:val="23"/>
+              </w:rPr>
+            </w:pPr>
+            <w:r>
+              <w:rPr>
+                <w:color w:val="232323"/>
+                <w:sz w:val="23"/>
               </w:rPr>
               <w:t>{{</w:t>
             </w:r>
             <w:proofErr w:type="spellStart"/>
             <w:r>
               <w:rPr>
-                <w:rFonts w:ascii="Times New Roman" w:hAnsi="Times New Roman" w:cs="Times New Roman"/>
-                <w:sz w:val="24"/>
-                <w:szCs w:val="24"/>
-                <w:lang w:val="en-US"/>
+                <w:color w:val="232323"/>
+                <w:sz w:val="23"/>
               </w:rPr>
               <w:t>hazard_factors</w:t>
             </w:r>
             <w:proofErr w:type="spellEnd"/>
             <w:r>
               <w:rPr>
-                <w:rFonts w:ascii="Times New Roman" w:hAnsi="Times New Roman" w:cs="Times New Roman"/>
-                <w:sz w:val="24"/>
-                <w:szCs w:val="24"/>
-                <w:lang w:val="en-US"/>
+                <w:color w:val="232323"/>
+                <w:sz w:val="23"/>
               </w:rPr>
               <w:t>}}</w:t>
             </w:r>
@@ -1416,21 +1270,22 @@
       <w:tr>
         <w:tc>
           <w:tcPr>
-            <w:tcW w:w="4503" w:type="dxa"/>
+            <w:tcW w:w="3662" w:type="dxa"/>
           </w:tcPr>
           <w:p>
             <w:pPr>
-              <w:rPr>
-                <w:rFonts w:ascii="Times New Roman" w:hAnsi="Times New Roman" w:cs="Times New Roman"/>
-                <w:sz w:val="24"/>
-                <w:szCs w:val="24"/>
-              </w:rPr>
-            </w:pPr>
-            <w:r>
-              <w:rPr>
-                <w:rFonts w:ascii="Times New Roman" w:hAnsi="Times New Roman" w:cs="Times New Roman"/>
-                <w:sz w:val="24"/>
-                <w:szCs w:val="24"/>
+              <w:pStyle w:val="TableParagraph"/>
+              <w:spacing w:line="230" w:lineRule="auto"/>
+              <w:ind w:left="131" w:right="102" w:hanging="6"/>
+              <w:rPr>
+                <w:color w:val="232323"/>
+                <w:sz w:val="23"/>
+              </w:rPr>
+            </w:pPr>
+            <w:r>
+              <w:rPr>
+                <w:color w:val="232323"/>
+                <w:sz w:val="23"/>
               </w:rPr>
               <w:t>номер медицинского страхового полиса обязательного и (или) добровольного медицинского страхования.</w:t>
             </w:r>
@@ -1438,299 +1293,178 @@
         </w:tc>
         <w:tc>
           <w:tcPr>
-            <w:tcW w:w="4848" w:type="dxa"/>
+            <w:tcW w:w="6003" w:type="dxa"/>
           </w:tcPr>
           <w:p>
             <w:pPr>
-              <w:rPr>
-                <w:rFonts w:ascii="Times New Roman" w:hAnsi="Times New Roman" w:cs="Times New Roman"/>
-                <w:sz w:val="24"/>
-                <w:szCs w:val="24"/>
-                <w:lang w:val="en-US"/>
-              </w:rPr>
-            </w:pPr>
-            <w:r>
-              <w:rPr>
-                <w:rFonts w:ascii="Times New Roman" w:hAnsi="Times New Roman" w:cs="Times New Roman"/>
-                <w:sz w:val="24"/>
-                <w:szCs w:val="24"/>
-                <w:lang w:val="en-US"/>
-              </w:rPr>
-              <w:t>{%</w:t>
-            </w:r>
-            <w:r>
-              <w:rPr>
-                <w:rFonts w:ascii="Times New Roman" w:hAnsi="Times New Roman" w:cs="Times New Roman"/>
-                <w:sz w:val="24"/>
-                <w:szCs w:val="24"/>
-                <w:lang w:val="en-US"/>
-              </w:rPr>
-              <w:t xml:space="preserve"> if </w:t>
+              <w:pStyle w:val="TableParagraph"/>
+              <w:spacing w:line="230" w:lineRule="auto"/>
+              <w:ind w:left="131" w:right="102" w:hanging="6"/>
+              <w:rPr>
+                <w:color w:val="232323"/>
+                <w:sz w:val="23"/>
+              </w:rPr>
+            </w:pPr>
+            <w:r>
+              <w:rPr>
+                <w:color w:val="232323"/>
+                <w:sz w:val="23"/>
+              </w:rPr>
+              <w:t xml:space="preserve">{% if </w:t>
             </w:r>
             <w:proofErr w:type="spellStart"/>
             <w:r>
               <w:rPr>
-                <w:rFonts w:ascii="Times New Roman" w:hAnsi="Times New Roman" w:cs="Times New Roman"/>
-                <w:sz w:val="24"/>
-                <w:szCs w:val="24"/>
-                <w:lang w:val="en-US"/>
-              </w:rPr>
-              <w:t>insurance</w:t>
-            </w:r>
-            <w:r>
-              <w:rPr>
-                <w:rFonts w:ascii="Times New Roman" w:hAnsi="Times New Roman" w:cs="Times New Roman"/>
-                <w:sz w:val="24"/>
-                <w:szCs w:val="24"/>
-                <w:lang w:val="en-US"/>
-              </w:rPr>
-              <w:t>.</w:t>
-            </w:r>
-            <w:r>
-              <w:rPr>
-                <w:rFonts w:ascii="Times New Roman" w:hAnsi="Times New Roman" w:cs="Times New Roman"/>
-                <w:sz w:val="24"/>
-                <w:szCs w:val="24"/>
-                <w:lang w:val="en-US"/>
-              </w:rPr>
-              <w:t>has_oms</w:t>
+                <w:color w:val="232323"/>
+                <w:sz w:val="23"/>
+              </w:rPr>
+              <w:t>insurance.has_oms</w:t>
             </w:r>
             <w:proofErr w:type="spellEnd"/>
-            <w:r>
-              <w:rPr>
-                <w:rFonts w:ascii="Times New Roman" w:hAnsi="Times New Roman" w:cs="Times New Roman"/>
-                <w:sz w:val="24"/>
-                <w:szCs w:val="24"/>
-                <w:lang w:val="en-US"/>
+            <w:proofErr w:type="gramStart"/>
+            <w:r>
+              <w:rPr>
+                <w:color w:val="232323"/>
+                <w:sz w:val="23"/>
+              </w:rPr>
+              <w:t>%}ОМС</w:t>
+            </w:r>
+            <w:proofErr w:type="gramEnd"/>
+            <w:r>
+              <w:rPr>
+                <w:color w:val="232323"/>
+                <w:sz w:val="23"/>
+              </w:rPr>
+              <w:t xml:space="preserve"> {{</w:t>
+            </w:r>
+            <w:proofErr w:type="spellStart"/>
+            <w:r>
+              <w:rPr>
+                <w:color w:val="232323"/>
+                <w:sz w:val="23"/>
+              </w:rPr>
+              <w:t>insurance.oms_number</w:t>
+            </w:r>
+            <w:proofErr w:type="spellEnd"/>
+            <w:r>
+              <w:rPr>
+                <w:color w:val="232323"/>
+                <w:sz w:val="23"/>
+              </w:rPr>
+              <w:t>}}{% endif %}</w:t>
+            </w:r>
+          </w:p>
+          <w:p>
+            <w:pPr>
+              <w:pStyle w:val="TableParagraph"/>
+              <w:spacing w:line="230" w:lineRule="auto"/>
+              <w:ind w:left="131" w:right="102" w:hanging="6"/>
+              <w:rPr>
+                <w:color w:val="232323"/>
+                <w:sz w:val="23"/>
+              </w:rPr>
+            </w:pPr>
+            <w:r>
+              <w:rPr>
+                <w:color w:val="232323"/>
+                <w:sz w:val="23"/>
+              </w:rPr>
+              <w:t xml:space="preserve">{% if </w:t>
+            </w:r>
+            <w:proofErr w:type="spellStart"/>
+            <w:r>
+              <w:rPr>
+                <w:color w:val="232323"/>
+                <w:sz w:val="23"/>
+              </w:rPr>
+              <w:t>insurance.has_</w:t>
+            </w:r>
+            <w:r>
+              <w:rPr>
+                <w:color w:val="232323"/>
+                <w:sz w:val="23"/>
+              </w:rPr>
+              <w:t>d</w:t>
+            </w:r>
+            <w:r>
+              <w:rPr>
+                <w:color w:val="232323"/>
+                <w:sz w:val="23"/>
+              </w:rPr>
+              <w:t>ms</w:t>
+            </w:r>
+            <w:proofErr w:type="spellEnd"/>
+            <w:proofErr w:type="gramStart"/>
+            <w:r>
+              <w:rPr>
+                <w:color w:val="232323"/>
+                <w:sz w:val="23"/>
               </w:rPr>
               <w:t>%}</w:t>
             </w:r>
             <w:r>
               <w:rPr>
-                <w:rFonts w:ascii="Times New Roman" w:hAnsi="Times New Roman" w:cs="Times New Roman"/>
-                <w:sz w:val="24"/>
-                <w:szCs w:val="24"/>
-              </w:rPr>
-              <w:t>ОМС</w:t>
-            </w:r>
-            <w:r>
-              <w:rPr>
-                <w:rFonts w:ascii="Times New Roman" w:hAnsi="Times New Roman" w:cs="Times New Roman"/>
-                <w:sz w:val="24"/>
-                <w:szCs w:val="24"/>
-                <w:lang w:val="en-US"/>
+                <w:color w:val="232323"/>
+                <w:sz w:val="23"/>
+              </w:rPr>
+              <w:t>Д</w:t>
+            </w:r>
+            <w:r>
+              <w:rPr>
+                <w:color w:val="232323"/>
+                <w:sz w:val="23"/>
+              </w:rPr>
+              <w:t>МС</w:t>
+            </w:r>
+            <w:proofErr w:type="gramEnd"/>
+            <w:r>
+              <w:rPr>
+                <w:color w:val="232323"/>
+                <w:sz w:val="23"/>
               </w:rPr>
               <w:t xml:space="preserve"> </w:t>
             </w:r>
             <w:r>
               <w:rPr>
-                <w:rFonts w:ascii="Times New Roman" w:hAnsi="Times New Roman" w:cs="Times New Roman"/>
-                <w:sz w:val="24"/>
-                <w:szCs w:val="24"/>
-                <w:lang w:val="en-US"/>
+                <w:color w:val="232323"/>
+                <w:sz w:val="23"/>
               </w:rPr>
               <w:t>{{</w:t>
             </w:r>
             <w:proofErr w:type="spellStart"/>
             <w:r>
               <w:rPr>
-                <w:rFonts w:ascii="Times New Roman" w:hAnsi="Times New Roman" w:cs="Times New Roman"/>
-                <w:sz w:val="24"/>
-                <w:szCs w:val="24"/>
-                <w:lang w:val="en-US"/>
-              </w:rPr>
-              <w:t>insurance</w:t>
-            </w:r>
-            <w:r>
-              <w:rPr>
-                <w:rFonts w:ascii="Times New Roman" w:hAnsi="Times New Roman" w:cs="Times New Roman"/>
-                <w:sz w:val="24"/>
-                <w:szCs w:val="24"/>
-                <w:lang w:val="en-US"/>
-              </w:rPr>
-              <w:t>.oms_number</w:t>
+                <w:color w:val="232323"/>
+                <w:sz w:val="23"/>
+              </w:rPr>
+              <w:t>insurance.</w:t>
+            </w:r>
+            <w:r>
+              <w:rPr>
+                <w:color w:val="232323"/>
+                <w:sz w:val="23"/>
+              </w:rPr>
+              <w:t>d</w:t>
+            </w:r>
+            <w:r>
+              <w:rPr>
+                <w:color w:val="232323"/>
+                <w:sz w:val="23"/>
+              </w:rPr>
+              <w:t>ms_number</w:t>
             </w:r>
             <w:proofErr w:type="spellEnd"/>
             <w:r>
               <w:rPr>
-                <w:rFonts w:ascii="Times New Roman" w:hAnsi="Times New Roman" w:cs="Times New Roman"/>
-                <w:sz w:val="24"/>
-                <w:szCs w:val="24"/>
-                <w:lang w:val="en-US"/>
-              </w:rPr>
-              <w:t>}}{% endif %}</w:t>
-            </w:r>
-          </w:p>
-          <w:p>
-            <w:pPr>
-              <w:rPr>
-                <w:rFonts w:ascii="Times New Roman" w:hAnsi="Times New Roman" w:cs="Times New Roman"/>
-                <w:sz w:val="24"/>
-                <w:szCs w:val="24"/>
-                <w:lang w:val="en-US"/>
-              </w:rPr>
-            </w:pPr>
-            <w:r>
-              <w:rPr>
-                <w:rFonts w:ascii="Times New Roman" w:hAnsi="Times New Roman" w:cs="Times New Roman"/>
-                <w:sz w:val="24"/>
-                <w:szCs w:val="24"/>
-                <w:lang w:val="en-US"/>
-              </w:rPr>
-              <w:t>{%</w:t>
-            </w:r>
-            <w:r>
-              <w:rPr>
-                <w:rFonts w:ascii="Times New Roman" w:hAnsi="Times New Roman" w:cs="Times New Roman"/>
-                <w:sz w:val="24"/>
-                <w:szCs w:val="24"/>
-                <w:lang w:val="en-US"/>
-              </w:rPr>
-              <w:t xml:space="preserve"> if </w:t>
-            </w:r>
-            <w:proofErr w:type="spellStart"/>
-            <w:r>
-              <w:rPr>
-                <w:rFonts w:ascii="Times New Roman" w:hAnsi="Times New Roman" w:cs="Times New Roman"/>
-                <w:sz w:val="24"/>
-                <w:szCs w:val="24"/>
-                <w:lang w:val="en-US"/>
-              </w:rPr>
-              <w:t>insurance</w:t>
-            </w:r>
-            <w:r>
-              <w:rPr>
-                <w:rFonts w:ascii="Times New Roman" w:hAnsi="Times New Roman" w:cs="Times New Roman"/>
-                <w:sz w:val="24"/>
-                <w:szCs w:val="24"/>
-                <w:lang w:val="en-US"/>
-              </w:rPr>
-              <w:t>.</w:t>
-            </w:r>
-            <w:r>
-              <w:rPr>
-                <w:rFonts w:ascii="Times New Roman" w:hAnsi="Times New Roman" w:cs="Times New Roman"/>
-                <w:sz w:val="24"/>
-                <w:szCs w:val="24"/>
-                <w:lang w:val="en-US"/>
-              </w:rPr>
-              <w:t>has_</w:t>
-            </w:r>
-            <w:r>
-              <w:rPr>
-                <w:rFonts w:ascii="Times New Roman" w:hAnsi="Times New Roman" w:cs="Times New Roman"/>
-                <w:sz w:val="24"/>
-                <w:szCs w:val="24"/>
-                <w:lang w:val="en-US"/>
-              </w:rPr>
-              <w:t>d</w:t>
-            </w:r>
-            <w:r>
-              <w:rPr>
-                <w:rFonts w:ascii="Times New Roman" w:hAnsi="Times New Roman" w:cs="Times New Roman"/>
-                <w:sz w:val="24"/>
-                <w:szCs w:val="24"/>
-                <w:lang w:val="en-US"/>
-              </w:rPr>
-              <w:t>ms</w:t>
-            </w:r>
-            <w:proofErr w:type="spellEnd"/>
-            <w:r>
-              <w:rPr>
-                <w:rFonts w:ascii="Times New Roman" w:hAnsi="Times New Roman" w:cs="Times New Roman"/>
-                <w:sz w:val="24"/>
-                <w:szCs w:val="24"/>
-                <w:lang w:val="en-US"/>
-              </w:rPr>
-              <w:t>%}</w:t>
-            </w:r>
-            <w:r>
-              <w:rPr>
-                <w:rFonts w:ascii="Times New Roman" w:hAnsi="Times New Roman" w:cs="Times New Roman"/>
-                <w:sz w:val="24"/>
-                <w:szCs w:val="24"/>
-              </w:rPr>
-              <w:t>Д</w:t>
-            </w:r>
-            <w:r>
-              <w:rPr>
-                <w:rFonts w:ascii="Times New Roman" w:hAnsi="Times New Roman" w:cs="Times New Roman"/>
-                <w:sz w:val="24"/>
-                <w:szCs w:val="24"/>
-              </w:rPr>
-              <w:t>МС</w:t>
-            </w:r>
-            <w:r>
-              <w:rPr>
-                <w:rFonts w:ascii="Times New Roman" w:hAnsi="Times New Roman" w:cs="Times New Roman"/>
-                <w:sz w:val="24"/>
-                <w:szCs w:val="24"/>
-                <w:lang w:val="en-US"/>
-              </w:rPr>
-              <w:t xml:space="preserve"> </w:t>
-            </w:r>
-            <w:r>
-              <w:rPr>
-                <w:rFonts w:ascii="Times New Roman" w:hAnsi="Times New Roman" w:cs="Times New Roman"/>
-                <w:sz w:val="24"/>
-                <w:szCs w:val="24"/>
-                <w:lang w:val="en-US"/>
-              </w:rPr>
-              <w:t>{{</w:t>
-            </w:r>
-            <w:proofErr w:type="spellStart"/>
-            <w:r>
-              <w:rPr>
-                <w:rFonts w:ascii="Times New Roman" w:hAnsi="Times New Roman" w:cs="Times New Roman"/>
-                <w:sz w:val="24"/>
-                <w:szCs w:val="24"/>
-                <w:lang w:val="en-US"/>
-              </w:rPr>
-              <w:t>insurance</w:t>
-            </w:r>
-            <w:r>
-              <w:rPr>
-                <w:rFonts w:ascii="Times New Roman" w:hAnsi="Times New Roman" w:cs="Times New Roman"/>
-                <w:sz w:val="24"/>
-                <w:szCs w:val="24"/>
-                <w:lang w:val="en-US"/>
-              </w:rPr>
-              <w:t>.</w:t>
-            </w:r>
-            <w:r>
-              <w:rPr>
-                <w:rFonts w:ascii="Times New Roman" w:hAnsi="Times New Roman" w:cs="Times New Roman"/>
-                <w:sz w:val="24"/>
-                <w:szCs w:val="24"/>
-                <w:lang w:val="en-US"/>
-              </w:rPr>
-              <w:t>d</w:t>
-            </w:r>
-            <w:r>
-              <w:rPr>
-                <w:rFonts w:ascii="Times New Roman" w:hAnsi="Times New Roman" w:cs="Times New Roman"/>
-                <w:sz w:val="24"/>
-                <w:szCs w:val="24"/>
-                <w:lang w:val="en-US"/>
-              </w:rPr>
-              <w:t>ms_number</w:t>
-            </w:r>
-            <w:proofErr w:type="spellEnd"/>
-            <w:r>
-              <w:rPr>
-                <w:rFonts w:ascii="Times New Roman" w:hAnsi="Times New Roman" w:cs="Times New Roman"/>
-                <w:sz w:val="24"/>
-                <w:szCs w:val="24"/>
-                <w:lang w:val="en-US"/>
+                <w:color w:val="232323"/>
+                <w:sz w:val="23"/>
               </w:rPr>
               <w:t>}}</w:t>
             </w:r>
             <w:r>
               <w:rPr>
-                <w:rFonts w:ascii="Times New Roman" w:hAnsi="Times New Roman" w:cs="Times New Roman"/>
-                <w:sz w:val="24"/>
-                <w:szCs w:val="24"/>
-                <w:lang w:val="en-US"/>
+                <w:color w:val="232323"/>
+                <w:sz w:val="23"/>
               </w:rPr>
               <w:t>{% endif %}</w:t>
             </w:r>
@@ -1740,168 +1474,155 @@
     </w:tbl>
     <w:p>
       <w:pPr>
-        <w:rPr>
-          <w:lang w:val="en-US"/>
+        <w:pStyle w:val="a7"/>
+        <w:spacing w:after="120" w:line="228" w:lineRule="auto"/>
+        <w:ind w:left="125" w:right="107" w:firstLine="8"/>
+        <w:jc w:val="both"/>
+        <w:rPr>
+          <w:color w:val="212121"/>
+          <w:sz w:val="22"/>
         </w:rPr>
       </w:pPr>
-      <w:r>
-        <w:lastRenderedPageBreak/>
-        <w:t>Уполномоченный</w:t>
-      </w:r>
-      <w:r>
-        <w:rPr>
-          <w:lang w:val="en-US"/>
-        </w:rPr>
-        <w:t xml:space="preserve"> </w:t>
-      </w:r>
-      <w:r>
-        <w:t>представитель</w:t>
-      </w:r>
-      <w:r>
-        <w:rPr>
-          <w:lang w:val="en-US"/>
-        </w:rPr>
-        <w:t xml:space="preserve"> </w:t>
-      </w:r>
-      <w:r>
-        <w:t>работодателя</w:t>
-      </w:r>
-      <w:r>
-        <w:rPr>
-          <w:lang w:val="en-US"/>
-        </w:rPr>
-        <w:t>:</w:t>
-      </w:r>
     </w:p>
     <w:p>
       <w:pPr>
-        <w:rPr>
-          <w:lang w:val="en-US"/>
+        <w:pStyle w:val="a7"/>
+        <w:spacing w:after="120" w:line="228" w:lineRule="auto"/>
+        <w:ind w:left="125" w:right="107" w:firstLine="8"/>
+        <w:jc w:val="both"/>
+        <w:rPr>
+          <w:color w:val="212121"/>
+          <w:sz w:val="22"/>
         </w:rPr>
       </w:pPr>
       <w:r>
         <w:rPr>
-          <w:lang w:val="en-US"/>
-        </w:rPr>
-        <w:t>{{</w:t>
-      </w:r>
-      <w:proofErr w:type="spellStart"/>
-      <w:r>
-        <w:rPr>
-          <w:lang w:val="en-US"/>
-        </w:rPr>
-        <w:t>representative</w:t>
-      </w:r>
-      <w:r>
-        <w:rPr>
-          <w:lang w:val="en-US"/>
-        </w:rPr>
-        <w:t>.position</w:t>
-      </w:r>
-      <w:proofErr w:type="spellEnd"/>
-      <w:r>
-        <w:rPr>
-          <w:lang w:val="en-US"/>
-        </w:rPr>
-        <w:t>}} {{</w:t>
-      </w:r>
-      <w:proofErr w:type="spellStart"/>
-      <w:r>
-        <w:rPr>
-          <w:lang w:val="en-US"/>
-        </w:rPr>
-        <w:t>representative</w:t>
-      </w:r>
-      <w:r>
-        <w:rPr>
-          <w:lang w:val="en-US"/>
-        </w:rPr>
-        <w:t>.FIO</w:t>
-      </w:r>
-      <w:proofErr w:type="spellEnd"/>
-      <w:r>
-        <w:rPr>
-          <w:lang w:val="en-US"/>
-        </w:rPr>
-        <w:t>}}</w:t>
-      </w:r>
-      <w:r>
-        <w:rPr>
-          <w:lang w:val="en-US"/>
-        </w:rPr>
-        <w:tab/>
-      </w:r>
-      <w:r>
-        <w:rPr>
-          <w:lang w:val="en-US"/>
-        </w:rPr>
-        <w:tab/>
-        <w:t xml:space="preserve"> </w:t>
+          <w:color w:val="212121"/>
+          <w:sz w:val="22"/>
+        </w:rPr>
+        <w:t>Уполномоченный представитель работодателя:</w:t>
       </w:r>
     </w:p>
     <w:p>
       <w:pPr>
-        <w:rPr>
-          <w:lang w:val="en-US"/>
+        <w:pStyle w:val="a7"/>
+        <w:spacing w:after="120" w:line="228" w:lineRule="auto"/>
+        <w:ind w:left="125" w:right="107" w:firstLine="8"/>
+        <w:jc w:val="both"/>
+        <w:rPr>
+          <w:color w:val="212121"/>
+          <w:sz w:val="22"/>
         </w:rPr>
       </w:pPr>
       <w:r>
         <w:rPr>
-          <w:lang w:val="en-US"/>
-        </w:rPr>
-        <w:t>____________________________________                ____________________________________</w:t>
+          <w:color w:val="212121"/>
+          <w:sz w:val="22"/>
+        </w:rPr>
+        <w:t>{{</w:t>
+      </w:r>
+      <w:proofErr w:type="spellStart"/>
+      <w:proofErr w:type="gramStart"/>
+      <w:r>
+        <w:rPr>
+          <w:color w:val="212121"/>
+          <w:sz w:val="22"/>
+        </w:rPr>
+        <w:t>representative.position</w:t>
+      </w:r>
+      <w:proofErr w:type="spellEnd"/>
+      <w:proofErr w:type="gramEnd"/>
+      <w:r>
+        <w:rPr>
+          <w:color w:val="212121"/>
+          <w:sz w:val="22"/>
+        </w:rPr>
+        <w:t>}} {{</w:t>
+      </w:r>
+      <w:proofErr w:type="spellStart"/>
+      <w:r>
+        <w:rPr>
+          <w:color w:val="212121"/>
+          <w:sz w:val="22"/>
+        </w:rPr>
+        <w:t>representative.FIO</w:t>
+      </w:r>
+      <w:proofErr w:type="spellEnd"/>
+      <w:r>
+        <w:rPr>
+          <w:color w:val="212121"/>
+          <w:sz w:val="22"/>
+        </w:rPr>
+        <w:t>}}</w:t>
+      </w:r>
+      <w:r>
+        <w:rPr>
+          <w:color w:val="212121"/>
+          <w:sz w:val="22"/>
+        </w:rPr>
+        <w:tab/>
+      </w:r>
+      <w:r>
+        <w:rPr>
+          <w:color w:val="212121"/>
+          <w:sz w:val="22"/>
+        </w:rPr>
+        <w:tab/>
+        <w:t xml:space="preserve"> </w:t>
       </w:r>
     </w:p>
     <w:p>
       <w:pPr>
-        <w:rPr>
-          <w:rFonts w:ascii="Times New Roman" w:hAnsi="Times New Roman" w:cs="Times New Roman"/>
-          <w:sz w:val="28"/>
-          <w:szCs w:val="28"/>
-          <w:lang w:val="en-US"/>
+        <w:pStyle w:val="a7"/>
+        <w:spacing w:after="120" w:line="228" w:lineRule="auto"/>
+        <w:ind w:left="125" w:right="107" w:firstLine="8"/>
+        <w:jc w:val="both"/>
+        <w:rPr>
+          <w:color w:val="212121"/>
+          <w:sz w:val="22"/>
         </w:rPr>
       </w:pPr>
       <w:r>
         <w:rPr>
-          <w:lang w:val="en-US"/>
-        </w:rPr>
-        <w:t xml:space="preserve">     (</w:t>
-      </w:r>
-      <w:r>
-        <w:t>должность</w:t>
-      </w:r>
-      <w:r>
-        <w:rPr>
-          <w:lang w:val="en-US"/>
-        </w:rPr>
-        <w:t xml:space="preserve">, </w:t>
-      </w:r>
-      <w:r>
-        <w:t>фамилия</w:t>
-      </w:r>
-      <w:r>
-        <w:rPr>
-          <w:lang w:val="en-US"/>
-        </w:rPr>
-        <w:t xml:space="preserve">, </w:t>
-      </w:r>
-      <w:r>
-        <w:t>инициалы</w:t>
-      </w:r>
-      <w:r>
-        <w:rPr>
-          <w:lang w:val="en-US"/>
-        </w:rPr>
-        <w:t>)                                                   (</w:t>
-      </w:r>
-      <w:r>
-        <w:t>подпись</w:t>
-      </w:r>
-      <w:r>
-        <w:rPr>
-          <w:lang w:val="en-US"/>
-        </w:rPr>
-        <w:t>)</w:t>
+          <w:color w:val="212121"/>
+          <w:sz w:val="22"/>
+        </w:rPr>
+        <w:t>____________________________________                ____________________________________</w:t>
+      </w:r>
+    </w:p>
+    <w:p>
+      <w:pPr>
+        <w:pStyle w:val="a7"/>
+        <w:spacing w:after="120" w:line="228" w:lineRule="auto"/>
+        <w:ind w:left="125" w:right="107" w:firstLine="8"/>
+        <w:jc w:val="both"/>
+        <w:rPr>
+          <w:color w:val="212121"/>
+          <w:sz w:val="22"/>
+        </w:rPr>
+      </w:pPr>
+      <w:r>
+        <w:rPr>
+          <w:color w:val="212121"/>
+          <w:sz w:val="22"/>
+        </w:rPr>
+        <w:t xml:space="preserve">     (должность, фамилия, </w:t>
+      </w:r>
+      <w:proofErr w:type="gramStart"/>
+      <w:r>
+        <w:rPr>
+          <w:color w:val="212121"/>
+          <w:sz w:val="22"/>
+        </w:rPr>
+        <w:t xml:space="preserve">инициалы)   </w:t>
+      </w:r>
+      <w:proofErr w:type="gramEnd"/>
+      <w:r>
+        <w:rPr>
+          <w:color w:val="212121"/>
+          <w:sz w:val="22"/>
+        </w:rPr>
+        <w:t xml:space="preserve">                                                (подпись)</w:t>
       </w:r>
     </w:p>
     <w:p>
@@ -2005,7 +1726,7 @@
     <w:lsdException w:name="Closing" w:semiHidden="1" w:unhideWhenUsed="1"/>
     <w:lsdException w:name="Signature" w:semiHidden="1" w:unhideWhenUsed="1"/>
     <w:lsdException w:name="Default Paragraph Font" w:semiHidden="1" w:uiPriority="1" w:unhideWhenUsed="1"/>
-    <w:lsdException w:name="Body Text" w:semiHidden="1" w:unhideWhenUsed="1"/>
+    <w:lsdException w:name="Body Text" w:semiHidden="1" w:uiPriority="1" w:unhideWhenUsed="1" w:qFormat="1"/>
     <w:lsdException w:name="Body Text Indent" w:semiHidden="1" w:unhideWhenUsed="1"/>
     <w:lsdException w:name="List Continue" w:semiHidden="1" w:unhideWhenUsed="1"/>
     <w:lsdException w:name="List Continue 2" w:semiHidden="1" w:unhideWhenUsed="1"/>
@@ -2417,6 +2138,53 @@
       <w:lang w:val="en-US"/>
     </w:rPr>
   </w:style>
+  <w:style w:type="paragraph" w:customStyle="1" w:styleId="TableParagraph">
+    <w:name w:val="Table Paragraph"/>
+    <w:basedOn w:val="a"/>
+    <w:uiPriority w:val="1"/>
+    <w:qFormat/>
+    <w:rsid w:val="00C3580B"/>
+    <w:pPr>
+      <w:widowControl w:val="0"/>
+      <w:autoSpaceDE w:val="0"/>
+      <w:autoSpaceDN w:val="0"/>
+      <w:spacing w:after="0" w:line="240" w:lineRule="auto"/>
+    </w:pPr>
+    <w:rPr>
+      <w:rFonts w:ascii="Times New Roman" w:eastAsia="Times New Roman" w:hAnsi="Times New Roman" w:cs="Times New Roman"/>
+    </w:rPr>
+  </w:style>
+  <w:style w:type="paragraph" w:styleId="a7">
+    <w:name w:val="Body Text"/>
+    <w:basedOn w:val="a"/>
+    <w:link w:val="a8"/>
+    <w:uiPriority w:val="1"/>
+    <w:qFormat/>
+    <w:rsid w:val="00C3580B"/>
+    <w:pPr>
+      <w:widowControl w:val="0"/>
+      <w:autoSpaceDE w:val="0"/>
+      <w:autoSpaceDN w:val="0"/>
+      <w:spacing w:after="0" w:line="240" w:lineRule="auto"/>
+    </w:pPr>
+    <w:rPr>
+      <w:rFonts w:ascii="Times New Roman" w:eastAsia="Times New Roman" w:hAnsi="Times New Roman" w:cs="Times New Roman"/>
+      <w:sz w:val="23"/>
+      <w:szCs w:val="23"/>
+    </w:rPr>
+  </w:style>
+  <w:style w:type="character" w:customStyle="1" w:styleId="a8">
+    <w:name w:val="Основной текст Знак"/>
+    <w:basedOn w:val="a0"/>
+    <w:link w:val="a7"/>
+    <w:uiPriority w:val="1"/>
+    <w:rsid w:val="00C3580B"/>
+    <w:rPr>
+      <w:rFonts w:ascii="Times New Roman" w:eastAsia="Times New Roman" w:hAnsi="Times New Roman" w:cs="Times New Roman"/>
+      <w:sz w:val="23"/>
+      <w:szCs w:val="23"/>
+    </w:rPr>
+  </w:style>
 </w:styles>
 </file>
 

</xml_diff>